<commit_message>
updated my weekly blogs
</commit_message>
<xml_diff>
--- a/Weekly-blogs/Hein/Weekly-Blog_Hein_Week1.docx
+++ b/Weekly-blogs/Hein/Weekly-Blog_Hein_Week1.docx
@@ -173,6 +173,15 @@
       </w:r>
       <w:r>
         <w:rPr>
+          <w:i/>
+          <w:iCs/>
+          <w:color w:val="808080" w:themeColor="background1" w:themeShade="80"/>
+          <w:lang w:val="nl-NL"/>
+        </w:rPr>
+        <w:t>14-03-2023</w:t>
+      </w:r>
+      <w:r>
+        <w:rPr>
           <w:lang w:val="nl-NL"/>
         </w:rPr>
         <w:br/>
@@ -212,7 +221,7 @@
           <w:color w:val="808080" w:themeColor="background1" w:themeShade="80"/>
           <w:lang w:val="nl-NL"/>
         </w:rPr>
-        <w:t>1</w:t>
+        <w:t>3</w:t>
       </w:r>
     </w:p>
     <w:p>
@@ -1273,21 +1282,10 @@
 </file>
 
 <file path=customXml/item1.xml><?xml version="1.0" encoding="utf-8"?>
-<?mso-contentType ?>
-<FormTemplates xmlns="http://schemas.microsoft.com/sharepoint/v3/contenttype/forms">
-  <Display>DocumentLibraryForm</Display>
-  <Edit>DocumentLibraryForm</Edit>
-  <New>DocumentLibraryForm</New>
-</FormTemplates>
+<b:Sources xmlns:b="http://schemas.openxmlformats.org/officeDocument/2006/bibliography" xmlns="http://schemas.openxmlformats.org/officeDocument/2006/bibliography" SelectedStyle="\APASixthEditionOfficeOnline.xsl" StyleName="APA" Version="6"/>
 </file>
 
 <file path=customXml/item2.xml><?xml version="1.0" encoding="utf-8"?>
-<p:properties xmlns:p="http://schemas.microsoft.com/office/2006/metadata/properties" xmlns:xsi="http://www.w3.org/2001/XMLSchema-instance" xmlns:pc="http://schemas.microsoft.com/office/infopath/2007/PartnerControls">
-  <documentManagement/>
-</p:properties>
-</file>
-
-<file path=customXml/item3.xml><?xml version="1.0" encoding="utf-8"?>
 <ct:contentTypeSchema xmlns:ct="http://schemas.microsoft.com/office/2006/metadata/contentType" xmlns:ma="http://schemas.microsoft.com/office/2006/metadata/properties/metaAttributes" ct:_="" ma:_="" ma:contentTypeName="Document" ma:contentTypeID="0x010100C63584BCC6BB6D4598D7263658BDDC90" ma:contentTypeVersion="4" ma:contentTypeDescription="Een nieuw document maken." ma:contentTypeScope="" ma:versionID="825a7ae67a6f328a9916585fea40c6cf">
   <xsd:schema xmlns:xsd="http://www.w3.org/2001/XMLSchema" xmlns:xs="http://www.w3.org/2001/XMLSchema" xmlns:p="http://schemas.microsoft.com/office/2006/metadata/properties" xmlns:ns2="a605d510-ea22-4a19-9636-83991cd40530" targetNamespace="http://schemas.microsoft.com/office/2006/metadata/properties" ma:root="true" ma:fieldsID="57a7d29c15fae79e066b4b1ad4a6d9fa" ns2:_="">
     <xsd:import namespace="a605d510-ea22-4a19-9636-83991cd40530"/>
@@ -1433,19 +1431,48 @@
 </ct:contentTypeSchema>
 </file>
 
+<file path=customXml/item3.xml><?xml version="1.0" encoding="utf-8"?>
+<p:properties xmlns:p="http://schemas.microsoft.com/office/2006/metadata/properties" xmlns:xsi="http://www.w3.org/2001/XMLSchema-instance" xmlns:pc="http://schemas.microsoft.com/office/infopath/2007/PartnerControls">
+  <documentManagement/>
+</p:properties>
+</file>
+
 <file path=customXml/item4.xml><?xml version="1.0" encoding="utf-8"?>
-<b:Sources xmlns:b="http://schemas.openxmlformats.org/officeDocument/2006/bibliography" xmlns="http://schemas.openxmlformats.org/officeDocument/2006/bibliography" SelectedStyle="\APASixthEditionOfficeOnline.xsl" StyleName="APA" Version="6"/>
+<?mso-contentType ?>
+<FormTemplates xmlns="http://schemas.microsoft.com/sharepoint/v3/contenttype/forms">
+  <Display>DocumentLibraryForm</Display>
+  <Edit>DocumentLibraryForm</Edit>
+  <New>DocumentLibraryForm</New>
+</FormTemplates>
 </file>
 
 <file path=customXml/itemProps1.xml><?xml version="1.0" encoding="utf-8"?>
-<ds:datastoreItem xmlns:ds="http://schemas.openxmlformats.org/officeDocument/2006/customXml" ds:itemID="{F05DE928-7156-4D12-B548-FC43FBAEECBD}">
+<ds:datastoreItem xmlns:ds="http://schemas.openxmlformats.org/officeDocument/2006/customXml" ds:itemID="{399AC7BA-3D3F-4E1E-A7AD-2B66DB795F16}">
   <ds:schemaRefs>
-    <ds:schemaRef ds:uri="http://schemas.microsoft.com/sharepoint/v3/contenttype/forms"/>
+    <ds:schemaRef ds:uri="http://schemas.openxmlformats.org/officeDocument/2006/bibliography"/>
   </ds:schemaRefs>
 </ds:datastoreItem>
 </file>
 
 <file path=customXml/itemProps2.xml><?xml version="1.0" encoding="utf-8"?>
+<ds:datastoreItem xmlns:ds="http://schemas.openxmlformats.org/officeDocument/2006/customXml" ds:itemID="{65220C73-7E11-4B6B-8F19-4E3AE4BEF19A}">
+  <ds:schemaRefs>
+    <ds:schemaRef ds:uri="http://schemas.microsoft.com/office/2006/metadata/contentType"/>
+    <ds:schemaRef ds:uri="http://schemas.microsoft.com/office/2006/metadata/properties/metaAttributes"/>
+    <ds:schemaRef ds:uri="http://www.w3.org/2001/XMLSchema"/>
+    <ds:schemaRef ds:uri="http://schemas.microsoft.com/office/2006/metadata/properties"/>
+    <ds:schemaRef ds:uri="a605d510-ea22-4a19-9636-83991cd40530"/>
+    <ds:schemaRef ds:uri="http://schemas.microsoft.com/office/2006/documentManagement/types"/>
+    <ds:schemaRef ds:uri="http://schemas.microsoft.com/office/infopath/2007/PartnerControls"/>
+    <ds:schemaRef ds:uri="http://schemas.openxmlformats.org/package/2006/metadata/core-properties"/>
+    <ds:schemaRef ds:uri="http://purl.org/dc/elements/1.1/"/>
+    <ds:schemaRef ds:uri="http://purl.org/dc/terms/"/>
+    <ds:schemaRef ds:uri="http://schemas.microsoft.com/internal/obd"/>
+  </ds:schemaRefs>
+</ds:datastoreItem>
+</file>
+
+<file path=customXml/itemProps3.xml><?xml version="1.0" encoding="utf-8"?>
 <ds:datastoreItem xmlns:ds="http://schemas.openxmlformats.org/officeDocument/2006/customXml" ds:itemID="{A98499B7-1EE0-45C5-B4A5-AC80D9F4B068}">
   <ds:schemaRefs>
     <ds:schemaRef ds:uri="http://schemas.microsoft.com/office/2006/metadata/properties"/>
@@ -1454,14 +1481,10 @@
 </ds:datastoreItem>
 </file>
 
-<file path=customXml/itemProps3.xml><?xml version="1.0" encoding="utf-8"?>
-<ds:datastoreItem xmlns:ds="http://schemas.openxmlformats.org/officeDocument/2006/customXml" ds:itemID="{65220C73-7E11-4B6B-8F19-4E3AE4BEF19A}"/>
-</file>
-
 <file path=customXml/itemProps4.xml><?xml version="1.0" encoding="utf-8"?>
-<ds:datastoreItem xmlns:ds="http://schemas.openxmlformats.org/officeDocument/2006/customXml" ds:itemID="{399AC7BA-3D3F-4E1E-A7AD-2B66DB795F16}">
+<ds:datastoreItem xmlns:ds="http://schemas.openxmlformats.org/officeDocument/2006/customXml" ds:itemID="{F05DE928-7156-4D12-B548-FC43FBAEECBD}">
   <ds:schemaRefs>
-    <ds:schemaRef ds:uri="http://schemas.openxmlformats.org/officeDocument/2006/bibliography"/>
+    <ds:schemaRef ds:uri="http://schemas.microsoft.com/sharepoint/v3/contenttype/forms"/>
   </ds:schemaRefs>
 </ds:datastoreItem>
 </file>
</xml_diff>